<commit_message>
Refactor numbering: global pre-processing, remove deferred additions
</commit_message>
<xml_diff>
--- a/demo/assets/doc_espanol.docx
+++ b/demo/assets/doc_espanol.docx
@@ -176,8 +176,375 @@
           <w:szCs w:val="24"/>
           <w:lang w:val="en-US"/>
         </w:rPr>
-        <w:t>{{paragraph_emphasis}}</w:t>
-      </w:r>
+        <w:t>{{</w:t>
+      </w:r>
+      <w:proofErr w:type="spellStart"/>
+      <w:r>
+        <w:rPr>
+          <w:rFonts w:ascii="Times New Roman" w:hAnsi="Times New Roman" w:cs="Times New Roman"/>
+          <w:sz w:val="24"/>
+          <w:szCs w:val="24"/>
+          <w:lang w:val="en-US"/>
+        </w:rPr>
+        <w:t>paragraph_emphasis</w:t>
+      </w:r>
+      <w:proofErr w:type="spellEnd"/>
+      <w:r>
+        <w:rPr>
+          <w:rFonts w:ascii="Times New Roman" w:hAnsi="Times New Roman" w:cs="Times New Roman"/>
+          <w:sz w:val="24"/>
+          <w:szCs w:val="24"/>
+          <w:lang w:val="en-US"/>
+        </w:rPr>
+        <w:t>}}</w:t>
+      </w:r>
+    </w:p>
+    <w:p>
+      <w:pPr>
+        <w:jc w:val="center"/>
+        <w:rPr>
+          <w:b/>
+          <w:bCs/>
+          <w:lang w:val="en-US"/>
+        </w:rPr>
+      </w:pPr>
+      <w:r>
+        <w:rPr>
+          <w:b/>
+          <w:bCs/>
+          <w:highlight w:val="yellow"/>
+          <w:lang w:val="en-US"/>
+        </w:rPr>
+        <w:t>Document Title: List Template Demo</w:t>
+      </w:r>
+    </w:p>
+    <w:p>
+      <w:pPr>
+        <w:rPr>
+          <w:lang w:val="en-US"/>
+        </w:rPr>
+      </w:pPr>
+      <w:r>
+        <w:rPr>
+          <w:lang w:val="en-US"/>
+        </w:rPr>
+        <w:t xml:space="preserve">  </w:t>
+      </w:r>
+    </w:p>
+    <w:p>
+      <w:pPr>
+        <w:rPr>
+          <w:lang w:val="en-US"/>
+        </w:rPr>
+      </w:pPr>
+      <w:r>
+        <w:rPr>
+          <w:lang w:val="en-US"/>
+        </w:rPr>
+        <w:t xml:space="preserve">This document demonstrates list patching capabilities.  </w:t>
+      </w:r>
+    </w:p>
+    <w:p>
+      <w:pPr>
+        <w:rPr>
+          <w:lang w:val="es-MX"/>
+        </w:rPr>
+      </w:pPr>
+      <w:r>
+        <w:rPr>
+          <w:lang w:val="en-US"/>
+        </w:rPr>
+        <w:t xml:space="preserve"> </w:t>
+      </w:r>
+      <w:r>
+        <w:rPr>
+          <w:lang w:val="es-MX"/>
+        </w:rPr>
+        <w:t>Ex</w:t>
+      </w:r>
+      <w:r>
+        <w:rPr>
+          <w:lang w:val="es-MX"/>
+        </w:rPr>
+        <w:t>ample</w:t>
+      </w:r>
+    </w:p>
+    <w:p>
+      <w:pPr>
+        <w:rPr>
+          <w:lang w:val="es-MX"/>
+        </w:rPr>
+      </w:pPr>
+      <w:r>
+        <w:rPr>
+          <w:lang w:val="es-MX"/>
+        </w:rPr>
+        <w:t>{{</w:t>
+      </w:r>
+      <w:proofErr w:type="spellStart"/>
+      <w:r>
+        <w:rPr>
+          <w:lang w:val="es-MX"/>
+        </w:rPr>
+        <w:t>simple_numbered</w:t>
+      </w:r>
+      <w:proofErr w:type="spellEnd"/>
+      <w:r>
+        <w:rPr>
+          <w:lang w:val="es-MX"/>
+        </w:rPr>
+        <w:t xml:space="preserve">}}  </w:t>
+      </w:r>
+    </w:p>
+    <w:p>
+      <w:pPr>
+        <w:rPr>
+          <w:lang w:val="es-MX"/>
+        </w:rPr>
+      </w:pPr>
+      <w:r>
+        <w:rPr>
+          <w:lang w:val="es-MX"/>
+        </w:rPr>
+        <w:t xml:space="preserve">Prueba de Viñetas Simples:  </w:t>
+      </w:r>
+    </w:p>
+    <w:p>
+      <w:pPr>
+        <w:rPr>
+          <w:lang w:val="es-MX"/>
+        </w:rPr>
+      </w:pPr>
+      <w:r>
+        <w:rPr>
+          <w:lang w:val="es-MX"/>
+        </w:rPr>
+        <w:t>{{</w:t>
+      </w:r>
+      <w:proofErr w:type="spellStart"/>
+      <w:r>
+        <w:rPr>
+          <w:lang w:val="es-MX"/>
+        </w:rPr>
+        <w:t>simple_bullets</w:t>
+      </w:r>
+      <w:proofErr w:type="spellEnd"/>
+      <w:r>
+        <w:rPr>
+          <w:lang w:val="es-MX"/>
+        </w:rPr>
+        <w:t xml:space="preserve">}}  </w:t>
+      </w:r>
+    </w:p>
+    <w:p>
+      <w:pPr>
+        <w:rPr>
+          <w:lang w:val="es-MX"/>
+        </w:rPr>
+      </w:pPr>
+      <w:r>
+        <w:rPr>
+          <w:lang w:val="es-MX"/>
+        </w:rPr>
+        <w:t xml:space="preserve">  </w:t>
+      </w:r>
+    </w:p>
+    <w:p>
+      <w:pPr>
+        <w:rPr>
+          <w:lang w:val="es-MX"/>
+        </w:rPr>
+      </w:pPr>
+      <w:r>
+        <w:rPr>
+          <w:lang w:val="es-MX"/>
+        </w:rPr>
+        <w:t xml:space="preserve">Prueba de Viñetas Anidadas:  </w:t>
+      </w:r>
+    </w:p>
+    <w:p>
+      <w:pPr>
+        <w:rPr>
+          <w:lang w:val="es-MX"/>
+        </w:rPr>
+      </w:pPr>
+      <w:r>
+        <w:rPr>
+          <w:lang w:val="es-MX"/>
+        </w:rPr>
+        <w:t>{{</w:t>
+      </w:r>
+      <w:proofErr w:type="spellStart"/>
+      <w:r>
+        <w:rPr>
+          <w:lang w:val="es-MX"/>
+        </w:rPr>
+        <w:t>nested_bullets</w:t>
+      </w:r>
+      <w:proofErr w:type="spellEnd"/>
+      <w:r>
+        <w:rPr>
+          <w:lang w:val="es-MX"/>
+        </w:rPr>
+        <w:t xml:space="preserve">}}  </w:t>
+      </w:r>
+    </w:p>
+    <w:p>
+      <w:pPr>
+        <w:rPr>
+          <w:lang w:val="es-MX"/>
+        </w:rPr>
+      </w:pPr>
+      <w:r>
+        <w:rPr>
+          <w:lang w:val="es-MX"/>
+        </w:rPr>
+        <w:t xml:space="preserve">  </w:t>
+      </w:r>
+    </w:p>
+    <w:p>
+      <w:pPr>
+        <w:rPr>
+          <w:lang w:val="es-MX"/>
+        </w:rPr>
+      </w:pPr>
+      <w:r>
+        <w:rPr>
+          <w:lang w:val="es-MX"/>
+        </w:rPr>
+        <w:t xml:space="preserve">Prueba de Numeración Anidada:  </w:t>
+      </w:r>
+    </w:p>
+    <w:p>
+      <w:pPr>
+        <w:rPr>
+          <w:lang w:val="es-MX"/>
+        </w:rPr>
+      </w:pPr>
+      <w:r>
+        <w:rPr>
+          <w:lang w:val="es-MX"/>
+        </w:rPr>
+        <w:t>{{</w:t>
+      </w:r>
+      <w:proofErr w:type="spellStart"/>
+      <w:r>
+        <w:rPr>
+          <w:lang w:val="es-MX"/>
+        </w:rPr>
+        <w:t>nested_numbered</w:t>
+      </w:r>
+      <w:proofErr w:type="spellEnd"/>
+      <w:r>
+        <w:rPr>
+          <w:lang w:val="es-MX"/>
+        </w:rPr>
+        <w:t xml:space="preserve">}}  </w:t>
+      </w:r>
+    </w:p>
+    <w:p>
+      <w:pPr>
+        <w:rPr>
+          <w:lang w:val="es-MX"/>
+        </w:rPr>
+      </w:pPr>
+      <w:r>
+        <w:rPr>
+          <w:lang w:val="es-MX"/>
+        </w:rPr>
+        <w:t xml:space="preserve">  </w:t>
+      </w:r>
+    </w:p>
+    <w:p>
+      <w:pPr>
+        <w:rPr>
+          <w:lang w:val="es-MX"/>
+        </w:rPr>
+      </w:pPr>
+      <w:r>
+        <w:rPr>
+          <w:lang w:val="es-MX"/>
+        </w:rPr>
+        <w:t xml:space="preserve">Prueba de Formato Complejo:  </w:t>
+      </w:r>
+    </w:p>
+    <w:p>
+      <w:r>
+        <w:t>{{</w:t>
+      </w:r>
+      <w:proofErr w:type="spellStart"/>
+      <w:r>
+        <w:t>complex_formatting</w:t>
+      </w:r>
+      <w:proofErr w:type="spellEnd"/>
+      <w:r>
+        <w:t>}}</w:t>
+      </w:r>
+    </w:p>
+    <w:p/>
+    <w:p>
+      <w:pPr>
+        <w:rPr>
+          <w:lang w:val="es-MX"/>
+        </w:rPr>
+      </w:pPr>
+      <w:r>
+        <w:rPr>
+          <w:lang w:val="es-MX"/>
+        </w:rPr>
+        <w:t xml:space="preserve">Prueba de Lista de </w:t>
+      </w:r>
+      <w:proofErr w:type="spellStart"/>
+      <w:r>
+        <w:rPr>
+          <w:lang w:val="es-MX"/>
+        </w:rPr>
+        <w:t>checkbox</w:t>
+      </w:r>
+      <w:proofErr w:type="spellEnd"/>
+      <w:r>
+        <w:rPr>
+          <w:lang w:val="es-MX"/>
+        </w:rPr>
+        <w:t xml:space="preserve"> (</w:t>
+      </w:r>
+      <w:proofErr w:type="spellStart"/>
+      <w:r>
+        <w:rPr>
+          <w:lang w:val="es-MX"/>
+        </w:rPr>
+        <w:t>checklist</w:t>
+      </w:r>
+      <w:proofErr w:type="spellEnd"/>
+      <w:r>
+        <w:rPr>
+          <w:lang w:val="es-MX"/>
+        </w:rPr>
+        <w:t>)</w:t>
+      </w:r>
+    </w:p>
+    <w:p>
+      <w:r>
+        <w:t>{{</w:t>
+      </w:r>
+      <w:proofErr w:type="spellStart"/>
+      <w:r>
+        <w:t>checkbox_list</w:t>
+      </w:r>
+      <w:proofErr w:type="spellEnd"/>
+      <w:r>
+        <w:t>}}</w:t>
+      </w:r>
+    </w:p>
+    <w:p>
+      <w:pPr>
+        <w:rPr>
+          <w:rFonts w:ascii="Times New Roman" w:hAnsi="Times New Roman" w:cs="Times New Roman"/>
+          <w:sz w:val="24"/>
+          <w:szCs w:val="24"/>
+          <w:lang w:val="en-US"/>
+        </w:rPr>
+      </w:pPr>
     </w:p>
     <w:sectPr>
       <w:pgSz w:w="12240" w:h="15840"/>

</xml_diff>